<commit_message>
Upload project documentation 2
</commit_message>
<xml_diff>
--- a/SoundSphere.Api/Docs/SoundSphereDoc.docx
+++ b/SoundSphere.Api/Docs/SoundSphereDoc.docx
@@ -339,7 +339,6 @@
           <w:r>
             <w:fldChar w:fldCharType="separate"/>
           </w:r>
-          <w:proofErr w:type="spellStart"/>
           <w:r>
             <w:rPr>
               <w:b/>
@@ -348,7 +347,6 @@
             </w:rPr>
             <w:t>Cuprins</w:t>
           </w:r>
-          <w:proofErr w:type="spellEnd"/>
         </w:p>
         <w:p/>
         <w:p>
@@ -799,21 +797,8 @@
       </w:r>
       <w:proofErr w:type="spellEnd"/>
       <w:r>
-        <w:t xml:space="preserve"> </w:t>
-      </w:r>
-      <w:proofErr w:type="spellStart"/>
-      <w:r>
-        <w:t>codul</w:t>
-      </w:r>
-      <w:proofErr w:type="spellEnd"/>
-      <w:r>
-        <w:t xml:space="preserve"> </w:t>
-      </w:r>
-      <w:proofErr w:type="spellStart"/>
-      <w:r>
-        <w:t>proiectului</w:t>
-      </w:r>
-      <w:proofErr w:type="spellEnd"/>
+        <w:t xml:space="preserve"> codul proiectului</w:t>
+      </w:r>
     </w:p>
     <w:p/>
     <w:p/>
@@ -1118,7 +1103,15 @@
       </w:r>
       <w:proofErr w:type="spellEnd"/>
       <w:r>
-        <w:t xml:space="preserve"> printr-</w:t>
+        <w:t xml:space="preserve"> </w:t>
+      </w:r>
+      <w:proofErr w:type="spellStart"/>
+      <w:r>
+        <w:t>printr</w:t>
+      </w:r>
+      <w:proofErr w:type="spellEnd"/>
+      <w:r>
+        <w:t>-</w:t>
       </w:r>
       <w:proofErr w:type="spellStart"/>
       <w:r>
@@ -1346,7 +1339,15 @@
       </w:r>
       <w:proofErr w:type="spellEnd"/>
       <w:r>
-        <w:t xml:space="preserve"> a </w:t>
+        <w:t xml:space="preserve"> </w:t>
+      </w:r>
+      <w:proofErr w:type="gramStart"/>
+      <w:r>
+        <w:t>a</w:t>
+      </w:r>
+      <w:proofErr w:type="gramEnd"/>
+      <w:r>
+        <w:t xml:space="preserve"> </w:t>
       </w:r>
       <w:proofErr w:type="spellStart"/>
       <w:r>
@@ -2641,7 +2642,7 @@
           <w:noProof/>
         </w:rPr>
         <w:drawing>
-          <wp:inline distT="0" distB="0" distL="0" distR="0" wp14:anchorId="379B9A0C" wp14:editId="22739CD1">
+          <wp:inline distT="0" distB="0" distL="0" distR="0" wp14:anchorId="379B9A0C" wp14:editId="438ED623">
             <wp:extent cx="6743700" cy="3018533"/>
             <wp:effectExtent l="0" t="0" r="0" b="0"/>
             <wp:docPr id="993510058" name="Picture 2"/>
@@ -2829,10 +2830,7 @@
         <w:t>Rol</w:t>
       </w:r>
       <w:r>
-        <w:t xml:space="preserve"> </w:t>
-      </w:r>
-      <w:r>
-        <w:t xml:space="preserve">- </w:t>
+        <w:t xml:space="preserve"> - </w:t>
       </w:r>
       <w:proofErr w:type="spellStart"/>
       <w:r>
@@ -2953,10 +2951,7 @@
         <w:t>Melodie</w:t>
       </w:r>
       <w:r>
-        <w:t xml:space="preserve"> </w:t>
-      </w:r>
-      <w:r>
-        <w:t xml:space="preserve">- </w:t>
+        <w:t xml:space="preserve"> - </w:t>
       </w:r>
       <w:proofErr w:type="spellStart"/>
       <w:r>
@@ -2964,10 +2959,7 @@
       </w:r>
       <w:proofErr w:type="spellEnd"/>
       <w:r>
-        <w:t xml:space="preserve">: </w:t>
-      </w:r>
-      <w:r>
-        <w:t xml:space="preserve">Id, Title, </w:t>
+        <w:t xml:space="preserve">: Id, Title, </w:t>
       </w:r>
       <w:proofErr w:type="spellStart"/>
       <w:r>
@@ -2999,10 +2991,7 @@
         <w:t>Artist</w:t>
       </w:r>
       <w:r>
-        <w:t xml:space="preserve"> </w:t>
-      </w:r>
-      <w:r>
-        <w:t xml:space="preserve">- </w:t>
+        <w:t xml:space="preserve"> - </w:t>
       </w:r>
       <w:proofErr w:type="spellStart"/>
       <w:r>
@@ -3010,10 +2999,7 @@
       </w:r>
       <w:proofErr w:type="spellEnd"/>
       <w:r>
-        <w:t>:</w:t>
-      </w:r>
-      <w:r>
-        <w:t xml:space="preserve"> Id, Name, </w:t>
+        <w:t xml:space="preserve">: Id, Name, </w:t>
       </w:r>
       <w:proofErr w:type="spellStart"/>
       <w:r>
@@ -3037,10 +3023,7 @@
         <w:t>Album</w:t>
       </w:r>
       <w:r>
-        <w:t xml:space="preserve"> </w:t>
-      </w:r>
-      <w:r>
-        <w:t xml:space="preserve">- </w:t>
+        <w:t xml:space="preserve"> - </w:t>
       </w:r>
       <w:proofErr w:type="spellStart"/>
       <w:r>
@@ -3048,10 +3031,7 @@
       </w:r>
       <w:proofErr w:type="spellEnd"/>
       <w:r>
-        <w:t>:</w:t>
-      </w:r>
-      <w:r>
-        <w:t xml:space="preserve"> Id, Title, </w:t>
+        <w:t xml:space="preserve">: Id, Title, </w:t>
       </w:r>
       <w:proofErr w:type="spellStart"/>
       <w:r>
@@ -3083,10 +3063,7 @@
         <w:t>Playlist</w:t>
       </w:r>
       <w:r>
-        <w:t xml:space="preserve"> </w:t>
-      </w:r>
-      <w:r>
-        <w:t xml:space="preserve">- </w:t>
+        <w:t xml:space="preserve"> - </w:t>
       </w:r>
       <w:proofErr w:type="spellStart"/>
       <w:r>
@@ -3094,10 +3071,7 @@
       </w:r>
       <w:proofErr w:type="spellEnd"/>
       <w:r>
-        <w:t>:</w:t>
-      </w:r>
-      <w:r>
-        <w:t xml:space="preserve"> Id, Title, User (Owner) etc.</w:t>
+        <w:t>: Id, Title, User (Owner) etc.</w:t>
       </w:r>
     </w:p>
     <w:p>
@@ -3364,7 +3338,13 @@
       </w:r>
       <w:proofErr w:type="spellStart"/>
       <w:r>
-        <w:t>inregsitrari</w:t>
+        <w:t>inregi</w:t>
+      </w:r>
+      <w:r>
+        <w:t>s</w:t>
+      </w:r>
+      <w:r>
+        <w:t>trari</w:t>
       </w:r>
       <w:proofErr w:type="spellEnd"/>
       <w:r>
@@ -3500,10 +3480,7 @@
       </w:r>
       <w:proofErr w:type="spellEnd"/>
       <w:r>
-        <w:t xml:space="preserve"> </w:t>
-      </w:r>
-      <w:r>
-        <w:t xml:space="preserve">- </w:t>
+        <w:t xml:space="preserve"> - </w:t>
       </w:r>
       <w:proofErr w:type="spellStart"/>
       <w:r>
@@ -3515,13 +3492,7 @@
       </w:r>
       <w:proofErr w:type="spellStart"/>
       <w:r>
-        <w:t>A</w:t>
-      </w:r>
-      <w:r>
-        <w:t>rtist</w:t>
-      </w:r>
-      <w:r>
-        <w:t>Id</w:t>
+        <w:t>ArtistId</w:t>
       </w:r>
       <w:proofErr w:type="spellEnd"/>
       <w:r>
@@ -3529,13 +3500,7 @@
       </w:r>
       <w:proofErr w:type="spellStart"/>
       <w:r>
-        <w:t>SimilarA</w:t>
-      </w:r>
-      <w:r>
-        <w:t>rtist</w:t>
-      </w:r>
-      <w:r>
-        <w:t>Id</w:t>
+        <w:t>SimilarArtistId</w:t>
       </w:r>
       <w:proofErr w:type="spellEnd"/>
       <w:r>
@@ -3557,10 +3522,7 @@
       </w:r>
       <w:proofErr w:type="spellEnd"/>
       <w:r>
-        <w:t xml:space="preserve"> </w:t>
-      </w:r>
-      <w:r>
-        <w:t xml:space="preserve">- </w:t>
+        <w:t xml:space="preserve"> - </w:t>
       </w:r>
       <w:proofErr w:type="spellStart"/>
       <w:r>
@@ -3572,10 +3534,7 @@
       </w:r>
       <w:proofErr w:type="spellStart"/>
       <w:r>
-        <w:t>Song</w:t>
-      </w:r>
-      <w:r>
-        <w:t>Id</w:t>
+        <w:t>SongId</w:t>
       </w:r>
       <w:proofErr w:type="spellEnd"/>
       <w:r>
@@ -3583,13 +3542,7 @@
       </w:r>
       <w:proofErr w:type="spellStart"/>
       <w:r>
-        <w:t>Similar</w:t>
-      </w:r>
-      <w:r>
-        <w:t>Song</w:t>
-      </w:r>
-      <w:r>
-        <w:t>Id</w:t>
+        <w:t>SimilarSongId</w:t>
       </w:r>
       <w:proofErr w:type="spellEnd"/>
       <w:r>
@@ -3895,7 +3848,15 @@
       </w:r>
       <w:proofErr w:type="spellEnd"/>
       <w:r>
-        <w:t xml:space="preserve"> - atribute: </w:t>
+        <w:t xml:space="preserve"> - </w:t>
+      </w:r>
+      <w:proofErr w:type="spellStart"/>
+      <w:r>
+        <w:t>atribute</w:t>
+      </w:r>
+      <w:proofErr w:type="spellEnd"/>
+      <w:r>
+        <w:t xml:space="preserve">: </w:t>
       </w:r>
       <w:proofErr w:type="spellStart"/>
       <w:r>
@@ -4271,11 +4232,19 @@
       </w:r>
       <w:proofErr w:type="spellEnd"/>
       <w:r>
-        <w:t xml:space="preserve"> a a</w:t>
-      </w:r>
-      <w:proofErr w:type="spellStart"/>
-      <w:r>
-        <w:t>scultat</w:t>
+        <w:t xml:space="preserve"> </w:t>
+      </w:r>
+      <w:proofErr w:type="gramStart"/>
+      <w:r>
+        <w:t>a</w:t>
+      </w:r>
+      <w:proofErr w:type="gramEnd"/>
+      <w:r>
+        <w:t xml:space="preserve"> </w:t>
+      </w:r>
+      <w:proofErr w:type="spellStart"/>
+      <w:r>
+        <w:t>ascultat</w:t>
       </w:r>
       <w:proofErr w:type="spellEnd"/>
       <w:r>
@@ -5080,7 +5049,15 @@
       </w:r>
       <w:proofErr w:type="spellEnd"/>
       <w:r>
-        <w:t xml:space="preserve">-un set de </w:t>
+        <w:t>-</w:t>
+      </w:r>
+      <w:proofErr w:type="spellStart"/>
+      <w:r>
+        <w:t>un</w:t>
+      </w:r>
+      <w:proofErr w:type="spellEnd"/>
+      <w:r>
+        <w:t xml:space="preserve"> set de </w:t>
       </w:r>
       <w:proofErr w:type="spellStart"/>
       <w:r>
@@ -5279,7 +5256,7 @@
       </w:r>
       <w:proofErr w:type="spellEnd"/>
       <w:r>
-        <w:t xml:space="preserve"> care request body, </w:t>
+        <w:t xml:space="preserve"> ca request body, </w:t>
       </w:r>
       <w:proofErr w:type="spellStart"/>
       <w:r>
@@ -5355,7 +5332,7 @@
           <w:noProof/>
         </w:rPr>
         <w:drawing>
-          <wp:inline distT="0" distB="0" distL="0" distR="0" wp14:anchorId="177997F7" wp14:editId="4FEC6E1A">
+          <wp:inline distT="0" distB="0" distL="0" distR="0" wp14:anchorId="177997F7" wp14:editId="60E4C60D">
             <wp:extent cx="2293063" cy="892810"/>
             <wp:effectExtent l="0" t="0" r="0" b="2540"/>
             <wp:docPr id="1729727503" name="Picture 12"/>
@@ -5642,7 +5619,15 @@
       </w:r>
       <w:proofErr w:type="spellEnd"/>
       <w:r>
-        <w:t xml:space="preserve"> vor fi paginate, cate 10 pe </w:t>
+        <w:t xml:space="preserve"> </w:t>
+      </w:r>
+      <w:proofErr w:type="spellStart"/>
+      <w:r>
+        <w:t>vor</w:t>
+      </w:r>
+      <w:proofErr w:type="spellEnd"/>
+      <w:r>
+        <w:t xml:space="preserve"> fi paginate, cate 10 pe </w:t>
       </w:r>
       <w:proofErr w:type="spellStart"/>
       <w:r>
@@ -5874,12 +5859,17 @@
         <w:t xml:space="preserve"> (</w:t>
       </w:r>
       <w:proofErr w:type="spellStart"/>
+      <w:proofErr w:type="gramStart"/>
       <w:r>
         <w:t>DeletedAt</w:t>
       </w:r>
       <w:proofErr w:type="spellEnd"/>
       <w:r>
-        <w:t xml:space="preserve"> != null)</w:t>
+        <w:t xml:space="preserve"> !</w:t>
+      </w:r>
+      <w:proofErr w:type="gramEnd"/>
+      <w:r>
+        <w:t>= null)</w:t>
       </w:r>
     </w:p>
     <w:p>
@@ -6248,7 +6238,15 @@
       </w:r>
       <w:proofErr w:type="spellEnd"/>
       <w:r>
-        <w:t xml:space="preserve"> soft a </w:t>
+        <w:t xml:space="preserve"> soft </w:t>
+      </w:r>
+      <w:proofErr w:type="gramStart"/>
+      <w:r>
+        <w:t>a</w:t>
+      </w:r>
+      <w:proofErr w:type="gramEnd"/>
+      <w:r>
+        <w:t xml:space="preserve"> </w:t>
       </w:r>
       <w:proofErr w:type="spellStart"/>
       <w:r>
@@ -6304,7 +6302,15 @@
       </w:r>
       <w:proofErr w:type="spellEnd"/>
       <w:r>
-        <w:t xml:space="preserve"> de date, insa o sa fie </w:t>
+        <w:t xml:space="preserve"> de date, insa o </w:t>
+      </w:r>
+      <w:proofErr w:type="spellStart"/>
+      <w:r>
+        <w:t>sa</w:t>
+      </w:r>
+      <w:proofErr w:type="spellEnd"/>
+      <w:r>
+        <w:t xml:space="preserve"> fie </w:t>
       </w:r>
       <w:proofErr w:type="spellStart"/>
       <w:r>
@@ -6432,7 +6438,15 @@
       </w:r>
       <w:proofErr w:type="spellEnd"/>
       <w:r>
-        <w:t xml:space="preserve"> a nu </w:t>
+        <w:t xml:space="preserve"> a </w:t>
+      </w:r>
+      <w:proofErr w:type="spellStart"/>
+      <w:r>
+        <w:t>nu</w:t>
+      </w:r>
+      <w:proofErr w:type="spellEnd"/>
+      <w:r>
+        <w:t xml:space="preserve"> </w:t>
       </w:r>
       <w:proofErr w:type="spellStart"/>
       <w:r>
@@ -6675,7 +6689,15 @@
       </w:r>
       <w:proofErr w:type="spellEnd"/>
       <w:r>
-        <w:t xml:space="preserve"> in Swagger. Daca nu se intampla automat, atunci se </w:t>
+        <w:t xml:space="preserve"> in Swagger. Daca nu se intampla automat, </w:t>
+      </w:r>
+      <w:proofErr w:type="spellStart"/>
+      <w:r>
+        <w:t>atunci</w:t>
+      </w:r>
+      <w:proofErr w:type="spellEnd"/>
+      <w:r>
+        <w:t xml:space="preserve"> se </w:t>
       </w:r>
       <w:proofErr w:type="spellStart"/>
       <w:r>
@@ -6748,7 +6770,10 @@
       </w:r>
       <w:proofErr w:type="spellStart"/>
       <w:r>
-        <w:t>trimiteți</w:t>
+        <w:t>trimite</w:t>
+      </w:r>
+      <w:r>
+        <w:t>m</w:t>
       </w:r>
       <w:proofErr w:type="spellEnd"/>
       <w:r>
@@ -6972,7 +6997,7 @@
           <w:noProof/>
         </w:rPr>
         <w:drawing>
-          <wp:inline distT="0" distB="0" distL="0" distR="0" wp14:anchorId="6C06BFC7" wp14:editId="3F16965E">
+          <wp:inline distT="0" distB="0" distL="0" distR="0" wp14:anchorId="6C06BFC7" wp14:editId="612B9AF6">
             <wp:extent cx="2143496" cy="2248473"/>
             <wp:effectExtent l="0" t="0" r="0" b="0"/>
             <wp:docPr id="1314427633" name="Picture 15"/>
@@ -7045,11 +7070,11 @@
       </w:r>
       <w:proofErr w:type="spellEnd"/>
       <w:r>
-        <w:t xml:space="preserve"> ne auten</w:t>
-      </w:r>
-      <w:proofErr w:type="spellStart"/>
-      <w:r>
-        <w:t>tificam</w:t>
+        <w:t xml:space="preserve"> ne </w:t>
+      </w:r>
+      <w:proofErr w:type="spellStart"/>
+      <w:r>
+        <w:t>autentificam</w:t>
       </w:r>
       <w:proofErr w:type="spellEnd"/>
       <w:r>
@@ -7061,7 +7086,15 @@
       </w:r>
       <w:proofErr w:type="spellEnd"/>
       <w:r>
-        <w:t xml:space="preserve"> a obtine JSON Web Token </w:t>
+        <w:t xml:space="preserve"> </w:t>
+      </w:r>
+      <w:proofErr w:type="gramStart"/>
+      <w:r>
+        <w:t>a</w:t>
+      </w:r>
+      <w:proofErr w:type="gramEnd"/>
+      <w:r>
+        <w:t xml:space="preserve"> obtine JSON Web Token </w:t>
       </w:r>
       <w:proofErr w:type="spellStart"/>
       <w:r>
@@ -7246,7 +7279,23 @@
       </w:r>
       <w:proofErr w:type="spellEnd"/>
       <w:r>
-        <w:t xml:space="preserve"> obtinut cu “Bearer “ </w:t>
+        <w:t xml:space="preserve"> obtinut cu “Bearer </w:t>
+      </w:r>
+      <w:proofErr w:type="gramStart"/>
+      <w:r>
+        <w:t>“</w:t>
+      </w:r>
+      <w:r>
+        <w:t xml:space="preserve"> </w:t>
+      </w:r>
+      <w:proofErr w:type="spellStart"/>
+      <w:r>
+        <w:t>si</w:t>
+      </w:r>
+      <w:proofErr w:type="spellEnd"/>
+      <w:proofErr w:type="gramEnd"/>
+      <w:r>
+        <w:t xml:space="preserve"> </w:t>
       </w:r>
       <w:proofErr w:type="spellStart"/>
       <w:r>
@@ -7270,7 +7319,7 @@
       </w:r>
       <w:proofErr w:type="spellEnd"/>
       <w:r>
-        <w:t xml:space="preserve"> de Authorization al </w:t>
+        <w:t xml:space="preserve"> Authorization al </w:t>
       </w:r>
       <w:proofErr w:type="spellStart"/>
       <w:r>
@@ -7351,7 +7400,7 @@
           <w:noProof/>
         </w:rPr>
         <w:drawing>
-          <wp:inline distT="0" distB="0" distL="0" distR="0" wp14:anchorId="277C89EF" wp14:editId="564C8779">
+          <wp:inline distT="0" distB="0" distL="0" distR="0" wp14:anchorId="277C89EF" wp14:editId="4C5482D2">
             <wp:extent cx="2084950" cy="1092530"/>
             <wp:effectExtent l="0" t="0" r="0" b="0"/>
             <wp:docPr id="2110551278" name="Picture 19"/>
@@ -8296,7 +8345,7 @@
           <w:noProof/>
         </w:rPr>
         <w:drawing>
-          <wp:inline distT="0" distB="0" distL="0" distR="0" wp14:anchorId="4EA2CA7A" wp14:editId="68315974">
+          <wp:inline distT="0" distB="0" distL="0" distR="0" wp14:anchorId="4EA2CA7A" wp14:editId="743264DE">
             <wp:extent cx="4890910" cy="2190998"/>
             <wp:effectExtent l="0" t="0" r="5080" b="0"/>
             <wp:docPr id="1416429733" name="Picture 20"/>
@@ -8463,7 +8512,7 @@
           <w:noProof/>
         </w:rPr>
         <w:drawing>
-          <wp:inline distT="0" distB="0" distL="0" distR="0" wp14:anchorId="7D4D4C90" wp14:editId="40ED3C5C">
+          <wp:inline distT="0" distB="0" distL="0" distR="0" wp14:anchorId="7D4D4C90" wp14:editId="1AACD9F6">
             <wp:extent cx="4906886" cy="2090057"/>
             <wp:effectExtent l="0" t="0" r="8255" b="5715"/>
             <wp:docPr id="845815313" name="Picture 21"/>
@@ -8969,7 +9018,15 @@
       </w:r>
       <w:proofErr w:type="spellEnd"/>
       <w:r>
-        <w:t xml:space="preserve"> a </w:t>
+        <w:t xml:space="preserve"> </w:t>
+      </w:r>
+      <w:proofErr w:type="gramStart"/>
+      <w:r>
+        <w:t>a</w:t>
+      </w:r>
+      <w:proofErr w:type="gramEnd"/>
+      <w:r>
+        <w:t xml:space="preserve"> </w:t>
       </w:r>
       <w:proofErr w:type="spellStart"/>
       <w:r>
@@ -13069,28 +13126,28 @@
 </file>
 
 <file path=customXml/item1.xml><?xml version="1.0" encoding="utf-8"?>
+<b:Sources xmlns:b="http://schemas.openxmlformats.org/officeDocument/2006/bibliography" xmlns="http://schemas.openxmlformats.org/officeDocument/2006/bibliography" SelectedStyle="\APASixthEditionOfficeOnline.xsl" StyleName="APA" Version="6"/>
+</file>
+
+<file path=customXml/item2.xml><?xml version="1.0" encoding="utf-8"?>
 <go:gDocsCustomXmlDataStorage xmlns:go="http://customooxmlschemas.google.com/" xmlns:r="http://schemas.openxmlformats.org/officeDocument/2006/relationships">
   <go:docsCustomData xmlns:go="http://customooxmlschemas.google.com/" roundtripDataSignature="AMtx7miIFqV+OBmReEnvnFqCmPB47VMy8g==">AMUW2mUfDJH7hXk78fkKkYCUZPWUVC5HbBEdWM6j3uBv61frLUnaeKnXL1eQXR5xnGhk4NkfG2Cyz8VY2SpH6254gBqguXTWkT9PusF7R8sM12OGY31pYCs=</go:docsCustomData>
 </go:gDocsCustomXmlDataStorage>
 </file>
 
-<file path=customXml/item2.xml><?xml version="1.0" encoding="utf-8"?>
-<b:Sources xmlns:b="http://schemas.openxmlformats.org/officeDocument/2006/bibliography" xmlns="http://schemas.openxmlformats.org/officeDocument/2006/bibliography" SelectedStyle="\APASixthEditionOfficeOnline.xsl" StyleName="APA" Version="6"/>
+<file path=customXml/itemProps1.xml><?xml version="1.0" encoding="utf-8"?>
+<ds:datastoreItem xmlns:ds="http://schemas.openxmlformats.org/officeDocument/2006/customXml" ds:itemID="{5A89CC93-00EA-4E81-8581-CC1F40F67D53}">
+  <ds:schemaRefs>
+    <ds:schemaRef ds:uri="http://schemas.openxmlformats.org/officeDocument/2006/bibliography"/>
+  </ds:schemaRefs>
+</ds:datastoreItem>
 </file>
 
-<file path=customXml/itemProps1.xml><?xml version="1.0" encoding="utf-8"?>
+<file path=customXml/itemProps2.xml><?xml version="1.0" encoding="utf-8"?>
 <ds:datastoreItem xmlns:ds="http://schemas.openxmlformats.org/officeDocument/2006/customXml" ds:itemID="{11111111-1234-1234-1234-123412341234}">
   <ds:schemaRefs>
     <ds:schemaRef ds:uri="http://customooxmlschemas.google.com/"/>
     <ds:schemaRef ds:uri="http://schemas.openxmlformats.org/officeDocument/2006/relationships"/>
   </ds:schemaRefs>
 </ds:datastoreItem>
-</file>
-
-<file path=customXml/itemProps2.xml><?xml version="1.0" encoding="utf-8"?>
-<ds:datastoreItem xmlns:ds="http://schemas.openxmlformats.org/officeDocument/2006/customXml" ds:itemID="{5A89CC93-00EA-4E81-8581-CC1F40F67D53}">
-  <ds:schemaRefs>
-    <ds:schemaRef ds:uri="http://schemas.openxmlformats.org/officeDocument/2006/bibliography"/>
-  </ds:schemaRefs>
-</ds:datastoreItem>
 </file>
</xml_diff>